<commit_message>
More UI added and player tested!
</commit_message>
<xml_diff>
--- a/GUI Project Documentation template.docx
+++ b/GUI Project Documentation template.docx
@@ -406,21 +406,7 @@
                 <w:color w:val="1155CC"/>
                 <w:u w:val="single"/>
               </w:rPr>
-              <w:t>Sub H</w:t>
-            </w:r>
-            <w:r>
-              <w:rPr>
-                <w:color w:val="1155CC"/>
-                <w:u w:val="single"/>
-              </w:rPr>
-              <w:t>e</w:t>
-            </w:r>
-            <w:r>
-              <w:rPr>
-                <w:color w:val="1155CC"/>
-                <w:u w:val="single"/>
-              </w:rPr>
-              <w:t>ading</w:t>
+              <w:t>Sub Heading</w:t>
             </w:r>
           </w:hyperlink>
         </w:p>
@@ -1737,6 +1723,460 @@
         </w:rPr>
         <w:t>/dropped</w:t>
       </w:r>
+    </w:p>
+    <w:p>
+      <w:pPr>
+        <w:spacing w:before="0" w:line="276" w:lineRule="auto"/>
+        <w:rPr>
+          <w:rFonts w:ascii="Arial" w:eastAsia="Arial" w:hAnsi="Arial" w:cs="Arial"/>
+          <w:sz w:val="20"/>
+          <w:szCs w:val="20"/>
+        </w:rPr>
+      </w:pPr>
+    </w:p>
+    <w:p>
+      <w:pPr>
+        <w:spacing w:before="0" w:line="276" w:lineRule="auto"/>
+        <w:rPr>
+          <w:rFonts w:ascii="Arial" w:eastAsia="Arial" w:hAnsi="Arial" w:cs="Arial"/>
+          <w:sz w:val="20"/>
+          <w:szCs w:val="20"/>
+        </w:rPr>
+      </w:pPr>
+    </w:p>
+    <w:p>
+      <w:pPr>
+        <w:spacing w:before="0" w:line="276" w:lineRule="auto"/>
+        <w:rPr>
+          <w:rFonts w:ascii="Arial" w:eastAsia="Arial" w:hAnsi="Arial" w:cs="Arial"/>
+          <w:sz w:val="20"/>
+          <w:szCs w:val="20"/>
+        </w:rPr>
+      </w:pPr>
+    </w:p>
+    <w:p>
+      <w:pPr>
+        <w:spacing w:before="0" w:line="276" w:lineRule="auto"/>
+        <w:rPr>
+          <w:rFonts w:ascii="Arial" w:eastAsia="Arial" w:hAnsi="Arial" w:cs="Arial"/>
+          <w:sz w:val="20"/>
+          <w:szCs w:val="20"/>
+        </w:rPr>
+      </w:pPr>
+    </w:p>
+    <w:p>
+      <w:pPr>
+        <w:spacing w:before="0" w:line="276" w:lineRule="auto"/>
+        <w:rPr>
+          <w:rFonts w:ascii="Arial" w:eastAsia="Arial" w:hAnsi="Arial" w:cs="Arial"/>
+          <w:sz w:val="20"/>
+          <w:szCs w:val="20"/>
+        </w:rPr>
+      </w:pPr>
+    </w:p>
+    <w:p>
+      <w:pPr>
+        <w:spacing w:before="0" w:line="276" w:lineRule="auto"/>
+        <w:rPr>
+          <w:rFonts w:ascii="Arial" w:eastAsia="Arial" w:hAnsi="Arial" w:cs="Arial"/>
+          <w:sz w:val="20"/>
+          <w:szCs w:val="20"/>
+        </w:rPr>
+      </w:pPr>
+    </w:p>
+    <w:p>
+      <w:pPr>
+        <w:spacing w:before="0" w:line="276" w:lineRule="auto"/>
+        <w:rPr>
+          <w:rFonts w:ascii="Arial" w:eastAsia="Arial" w:hAnsi="Arial" w:cs="Arial"/>
+          <w:sz w:val="20"/>
+          <w:szCs w:val="20"/>
+        </w:rPr>
+      </w:pPr>
+    </w:p>
+    <w:p>
+      <w:pPr>
+        <w:spacing w:before="0" w:line="276" w:lineRule="auto"/>
+        <w:rPr>
+          <w:rFonts w:ascii="Arial" w:eastAsia="Arial" w:hAnsi="Arial" w:cs="Arial"/>
+          <w:sz w:val="20"/>
+          <w:szCs w:val="20"/>
+        </w:rPr>
+      </w:pPr>
+    </w:p>
+    <w:p>
+      <w:pPr>
+        <w:spacing w:before="0" w:line="276" w:lineRule="auto"/>
+        <w:rPr>
+          <w:rFonts w:ascii="Arial" w:eastAsia="Arial" w:hAnsi="Arial" w:cs="Arial"/>
+          <w:sz w:val="20"/>
+          <w:szCs w:val="20"/>
+        </w:rPr>
+      </w:pPr>
+    </w:p>
+    <w:p>
+      <w:pPr>
+        <w:spacing w:before="0" w:line="276" w:lineRule="auto"/>
+        <w:rPr>
+          <w:rFonts w:ascii="Arial" w:eastAsia="Arial" w:hAnsi="Arial" w:cs="Arial"/>
+          <w:sz w:val="20"/>
+          <w:szCs w:val="20"/>
+        </w:rPr>
+      </w:pPr>
+    </w:p>
+    <w:p>
+      <w:pPr>
+        <w:spacing w:before="0" w:line="276" w:lineRule="auto"/>
+        <w:rPr>
+          <w:rFonts w:ascii="Arial" w:eastAsia="Arial" w:hAnsi="Arial" w:cs="Arial"/>
+          <w:sz w:val="20"/>
+          <w:szCs w:val="20"/>
+        </w:rPr>
+      </w:pPr>
+    </w:p>
+    <w:p>
+      <w:pPr>
+        <w:spacing w:before="0" w:line="276" w:lineRule="auto"/>
+        <w:rPr>
+          <w:rFonts w:ascii="Arial" w:eastAsia="Arial" w:hAnsi="Arial" w:cs="Arial"/>
+          <w:sz w:val="20"/>
+          <w:szCs w:val="20"/>
+        </w:rPr>
+      </w:pPr>
+    </w:p>
+    <w:p>
+      <w:pPr>
+        <w:spacing w:before="0" w:line="276" w:lineRule="auto"/>
+        <w:rPr>
+          <w:rFonts w:ascii="Arial" w:eastAsia="Arial" w:hAnsi="Arial" w:cs="Arial"/>
+          <w:sz w:val="20"/>
+          <w:szCs w:val="20"/>
+        </w:rPr>
+      </w:pPr>
+    </w:p>
+    <w:p>
+      <w:pPr>
+        <w:spacing w:before="0" w:line="276" w:lineRule="auto"/>
+        <w:rPr>
+          <w:rFonts w:ascii="Arial" w:eastAsia="Arial" w:hAnsi="Arial" w:cs="Arial"/>
+          <w:sz w:val="20"/>
+          <w:szCs w:val="20"/>
+        </w:rPr>
+      </w:pPr>
+    </w:p>
+    <w:p>
+      <w:pPr>
+        <w:spacing w:before="0" w:line="276" w:lineRule="auto"/>
+        <w:rPr>
+          <w:rFonts w:ascii="Arial" w:eastAsia="Arial" w:hAnsi="Arial" w:cs="Arial"/>
+          <w:sz w:val="20"/>
+          <w:szCs w:val="20"/>
+        </w:rPr>
+      </w:pPr>
+    </w:p>
+    <w:p>
+      <w:pPr>
+        <w:spacing w:before="0" w:line="276" w:lineRule="auto"/>
+        <w:rPr>
+          <w:rFonts w:ascii="Arial" w:eastAsia="Arial" w:hAnsi="Arial" w:cs="Arial"/>
+          <w:sz w:val="20"/>
+          <w:szCs w:val="20"/>
+        </w:rPr>
+      </w:pPr>
+    </w:p>
+    <w:p>
+      <w:pPr>
+        <w:spacing w:before="0" w:line="276" w:lineRule="auto"/>
+        <w:rPr>
+          <w:rFonts w:ascii="Arial" w:eastAsia="Arial" w:hAnsi="Arial" w:cs="Arial"/>
+          <w:sz w:val="20"/>
+          <w:szCs w:val="20"/>
+        </w:rPr>
+      </w:pPr>
+    </w:p>
+    <w:p>
+      <w:pPr>
+        <w:spacing w:before="0" w:line="276" w:lineRule="auto"/>
+        <w:rPr>
+          <w:rFonts w:ascii="Arial" w:eastAsia="Arial" w:hAnsi="Arial" w:cs="Arial"/>
+          <w:sz w:val="20"/>
+          <w:szCs w:val="20"/>
+        </w:rPr>
+      </w:pPr>
+    </w:p>
+    <w:p>
+      <w:pPr>
+        <w:spacing w:before="0" w:line="276" w:lineRule="auto"/>
+        <w:rPr>
+          <w:rFonts w:ascii="Arial" w:eastAsia="Arial" w:hAnsi="Arial" w:cs="Arial"/>
+          <w:sz w:val="20"/>
+          <w:szCs w:val="20"/>
+        </w:rPr>
+      </w:pPr>
+    </w:p>
+    <w:p>
+      <w:pPr>
+        <w:spacing w:before="0" w:line="276" w:lineRule="auto"/>
+        <w:rPr>
+          <w:rFonts w:ascii="Arial" w:eastAsia="Arial" w:hAnsi="Arial" w:cs="Arial"/>
+          <w:sz w:val="20"/>
+          <w:szCs w:val="20"/>
+        </w:rPr>
+      </w:pPr>
+    </w:p>
+    <w:p>
+      <w:pPr>
+        <w:spacing w:before="0" w:line="276" w:lineRule="auto"/>
+        <w:rPr>
+          <w:rFonts w:ascii="Arial" w:eastAsia="Arial" w:hAnsi="Arial" w:cs="Arial"/>
+          <w:sz w:val="20"/>
+          <w:szCs w:val="20"/>
+        </w:rPr>
+      </w:pPr>
+    </w:p>
+    <w:p>
+      <w:pPr>
+        <w:spacing w:before="0" w:line="276" w:lineRule="auto"/>
+        <w:rPr>
+          <w:rFonts w:ascii="Arial" w:eastAsia="Arial" w:hAnsi="Arial" w:cs="Arial"/>
+          <w:sz w:val="20"/>
+          <w:szCs w:val="20"/>
+        </w:rPr>
+      </w:pPr>
+    </w:p>
+    <w:p>
+      <w:pPr>
+        <w:pStyle w:val="Heading1"/>
+      </w:pPr>
+      <w:r>
+        <w:lastRenderedPageBreak/>
+        <w:t>Testing</w:t>
+      </w:r>
+    </w:p>
+    <w:p>
+      <w:pPr>
+        <w:spacing w:before="0" w:line="276" w:lineRule="auto"/>
+      </w:pPr>
+      <w:r>
+        <w:t xml:space="preserve">During the process of developing the program it was tested by another </w:t>
+      </w:r>
+      <w:proofErr w:type="gramStart"/>
+      <w:r>
+        <w:t>class mate</w:t>
+      </w:r>
+      <w:proofErr w:type="gramEnd"/>
+      <w:r>
+        <w:t xml:space="preserve"> and the following was observed during testing:</w:t>
+      </w:r>
+    </w:p>
+    <w:p>
+      <w:pPr>
+        <w:spacing w:before="0" w:line="276" w:lineRule="auto"/>
+      </w:pPr>
+    </w:p>
+    <w:p>
+      <w:pPr>
+        <w:spacing w:before="0" w:line="276" w:lineRule="auto"/>
+        <w:rPr>
+          <w:u w:val="single"/>
+        </w:rPr>
+      </w:pPr>
+      <w:r>
+        <w:rPr>
+          <w:u w:val="single"/>
+        </w:rPr>
+        <w:t>Gameplay Observations:</w:t>
+      </w:r>
+    </w:p>
+    <w:p>
+      <w:pPr>
+        <w:spacing w:before="0" w:line="276" w:lineRule="auto"/>
+      </w:pPr>
+      <w:r>
+        <w:t>-Player immediately tried to sequence break past accepting the disclaimer</w:t>
+      </w:r>
+    </w:p>
+    <w:p>
+      <w:pPr>
+        <w:spacing w:before="0" w:line="276" w:lineRule="auto"/>
+      </w:pPr>
+      <w:r>
+        <w:t>-Player immediately spawned a module below the floor where they would not have been able to interact with it</w:t>
+      </w:r>
+    </w:p>
+    <w:p>
+      <w:pPr>
+        <w:spacing w:before="0" w:line="276" w:lineRule="auto"/>
+      </w:pPr>
+      <w:r>
+        <w:t>-Occurring multiple times, the player would try to interact with the module without using the mouse and pointing the player at the corresponding buttons/sliders they were trying to interact with.</w:t>
+      </w:r>
+    </w:p>
+    <w:p>
+      <w:pPr>
+        <w:spacing w:before="0" w:line="276" w:lineRule="auto"/>
+      </w:pPr>
+      <w:r>
+        <w:t xml:space="preserve">-Modules were being used to construct some form of a jumping puzzle </w:t>
+      </w:r>
+      <w:r>
+        <w:t xml:space="preserve">with the player continuing the </w:t>
+      </w:r>
+      <w:proofErr w:type="spellStart"/>
+      <w:r>
+        <w:t>build up</w:t>
+      </w:r>
+      <w:proofErr w:type="spellEnd"/>
+      <w:r>
+        <w:t xml:space="preserve"> into the sky</w:t>
+      </w:r>
+    </w:p>
+    <w:p>
+      <w:pPr>
+        <w:spacing w:before="0" w:line="276" w:lineRule="auto"/>
+      </w:pPr>
+      <w:r>
+        <w:t>-Module spawn positions were heavily incorrect when trying to spawn them while standing on another module (To the point where you could not see the wireframe mockup during placement)</w:t>
+      </w:r>
+    </w:p>
+    <w:p>
+      <w:pPr>
+        <w:spacing w:before="0" w:line="276" w:lineRule="auto"/>
+      </w:pPr>
+      <w:r>
+        <w:t xml:space="preserve">-Player automatically knew that the F key would close the </w:t>
+      </w:r>
+      <w:proofErr w:type="spellStart"/>
+      <w:r>
+        <w:t>ModuleMaker</w:t>
+      </w:r>
+      <w:proofErr w:type="spellEnd"/>
+      <w:r>
+        <w:t xml:space="preserve"> menu after opening it with it. (They never used the mouse to hit the close button in the top right of the module menu)</w:t>
+      </w:r>
+    </w:p>
+    <w:p>
+      <w:pPr>
+        <w:spacing w:before="0" w:line="276" w:lineRule="auto"/>
+      </w:pPr>
+      <w:r>
+        <w:t xml:space="preserve">-Jumping seemed very unresponsive when player model was on top of the modules. </w:t>
+      </w:r>
+    </w:p>
+    <w:p>
+      <w:pPr>
+        <w:spacing w:before="0" w:line="276" w:lineRule="auto"/>
+      </w:pPr>
+    </w:p>
+    <w:p>
+      <w:pPr>
+        <w:spacing w:before="0" w:line="276" w:lineRule="auto"/>
+      </w:pPr>
+    </w:p>
+    <w:p>
+      <w:pPr>
+        <w:spacing w:before="0" w:line="276" w:lineRule="auto"/>
+      </w:pPr>
+      <w:r>
+        <w:rPr>
+          <w:u w:val="single"/>
+        </w:rPr>
+        <w:t>Verbal feedback after playtest session:</w:t>
+      </w:r>
+    </w:p>
+    <w:p>
+      <w:pPr>
+        <w:spacing w:before="0" w:line="276" w:lineRule="auto"/>
+      </w:pPr>
+      <w:r>
+        <w:t>-Interacting with a module could put the player into a locked state and bring up the mouse automatically / use some form of crosshair in the middle of the screen to allow the player to interact with the diegetic UI.</w:t>
+      </w:r>
+    </w:p>
+    <w:p>
+      <w:pPr>
+        <w:spacing w:before="0" w:line="276" w:lineRule="auto"/>
+      </w:pPr>
+      <w:r>
+        <w:t>-The use of the mouse itself felt awkward when interacting with the world space UI but even more so the key binding (‘P’) forced the player to look down at the keyboard and bring their hand off the mouse to bring up the mouse.</w:t>
+      </w:r>
+    </w:p>
+    <w:p>
+      <w:pPr>
+        <w:spacing w:before="0" w:line="276" w:lineRule="auto"/>
+      </w:pPr>
+    </w:p>
+    <w:p>
+      <w:pPr>
+        <w:spacing w:before="0" w:line="276" w:lineRule="auto"/>
+      </w:pPr>
+    </w:p>
+    <w:p>
+      <w:pPr>
+        <w:spacing w:before="0" w:line="276" w:lineRule="auto"/>
+        <w:rPr>
+          <w:u w:val="single"/>
+        </w:rPr>
+      </w:pPr>
+      <w:r>
+        <w:rPr>
+          <w:u w:val="single"/>
+        </w:rPr>
+        <w:t>Potential fixes to consider:</w:t>
+      </w:r>
+    </w:p>
+    <w:p>
+      <w:pPr>
+        <w:spacing w:before="0" w:line="276" w:lineRule="auto"/>
+      </w:pPr>
+      <w:r>
+        <w:t xml:space="preserve">-Easiest fix for the Mouse would be to change the key binding, potentially to the ‘F’ key to allow the player to toggle it with their left hand. </w:t>
+      </w:r>
+    </w:p>
+    <w:p>
+      <w:pPr>
+        <w:spacing w:before="0" w:line="276" w:lineRule="auto"/>
+      </w:pPr>
+      <w:r>
+        <w:t xml:space="preserve">-Ideally the addition of a crosshair in the middle of the screen to allow players to interact with the UI more naturally, instead of having to bring up the mouse. (To further eliminate the use of the </w:t>
+      </w:r>
+      <w:proofErr w:type="gramStart"/>
+      <w:r>
+        <w:t>on screen</w:t>
+      </w:r>
+      <w:proofErr w:type="gramEnd"/>
+      <w:r>
+        <w:t xml:space="preserve"> mouse the disclaimer could be accepted using ‘Enter’ and the module maker could make use of numbers ‘1-6’ to select which module the player would like to spawn.)</w:t>
+      </w:r>
+    </w:p>
+    <w:p>
+      <w:pPr>
+        <w:spacing w:before="0" w:line="276" w:lineRule="auto"/>
+      </w:pPr>
+      <w:r>
+        <w:t>-Fix ground checks to allow players to easily jump on modules to allow them to build up into the sky</w:t>
+      </w:r>
+      <w:r>
+        <w:t xml:space="preserve">, this would also look into fixing the module placement bug that was occurring when </w:t>
+      </w:r>
+      <w:proofErr w:type="gramStart"/>
+      <w:r>
+        <w:t>placing  modules</w:t>
+      </w:r>
+      <w:proofErr w:type="gramEnd"/>
+      <w:r>
+        <w:t xml:space="preserve"> while standing on one.</w:t>
+      </w:r>
+    </w:p>
+    <w:p>
+      <w:pPr>
+        <w:spacing w:before="0" w:line="276" w:lineRule="auto"/>
+        <w:rPr>
+          <w:rFonts w:ascii="Arial" w:eastAsia="Arial" w:hAnsi="Arial" w:cs="Arial"/>
+          <w:color w:val="000000"/>
+          <w:sz w:val="20"/>
+          <w:szCs w:val="20"/>
+        </w:rPr>
+      </w:pPr>
     </w:p>
     <w:sectPr>
       <w:headerReference w:type="default" r:id="rId14"/>
@@ -2945,6 +3385,7 @@
   <w:style w:type="character" w:default="1" w:styleId="DefaultParagraphFont">
     <w:name w:val="Default Paragraph Font"/>
     <w:uiPriority w:val="1"/>
+    <w:semiHidden/>
     <w:unhideWhenUsed/>
   </w:style>
   <w:style w:type="table" w:default="1" w:styleId="TableNormal">
@@ -3503,6 +3944,23 @@
 </file>
 
 <file path=customXml/item1.xml><?xml version="1.0" encoding="utf-8"?>
+<?mso-contentType ?>
+<FormTemplates xmlns="http://schemas.microsoft.com/sharepoint/v3/contenttype/forms">
+  <Display>DocumentLibraryForm</Display>
+  <Edit>DocumentLibraryForm</Edit>
+  <New>DocumentLibraryForm</New>
+</FormTemplates>
+</file>
+
+<file path=customXml/item2.xml><?xml version="1.0" encoding="utf-8"?>
+<p:properties xmlns:p="http://schemas.microsoft.com/office/2006/metadata/properties" xmlns:xsi="http://www.w3.org/2001/XMLSchema-instance" xmlns:pc="http://schemas.microsoft.com/office/infopath/2007/PartnerControls">
+  <documentManagement>
+    <Sesh xmlns="6ac566f0-206d-4bc5-bcec-ce830458d3f1" xsi:nil="true"/>
+  </documentManagement>
+</p:properties>
+</file>
+
+<file path=customXml/item3.xml><?xml version="1.0" encoding="utf-8"?>
 <ct:contentTypeSchema xmlns:ct="http://schemas.microsoft.com/office/2006/metadata/contentType" xmlns:ma="http://schemas.microsoft.com/office/2006/metadata/properties/metaAttributes" ct:_="" ma:_="" ma:contentTypeName="Document" ma:contentTypeID="0x01010016F4542A8E7DD640B3BC4F081D67BD17" ma:contentTypeVersion="16" ma:contentTypeDescription="Create a new document." ma:contentTypeScope="" ma:versionID="a8e874a37cffdad5dba038be2b416c57">
   <xsd:schema xmlns:xsd="http://www.w3.org/2001/XMLSchema" xmlns:xs="http://www.w3.org/2001/XMLSchema" xmlns:p="http://schemas.microsoft.com/office/2006/metadata/properties" xmlns:ns2="6ac566f0-206d-4bc5-bcec-ce830458d3f1" xmlns:ns3="4ba0a89f-8d28-45b8-8c8a-cf56563c9d8a" targetNamespace="http://schemas.microsoft.com/office/2006/metadata/properties" ma:root="true" ma:fieldsID="abafd1d7be34856416703c6a7cac2e72" ns2:_="" ns3:_="">
     <xsd:import namespace="6ac566f0-206d-4bc5-bcec-ce830458d3f1"/>
@@ -3731,24 +4189,25 @@
 </ct:contentTypeSchema>
 </file>
 
-<file path=customXml/item2.xml><?xml version="1.0" encoding="utf-8"?>
-<p:properties xmlns:p="http://schemas.microsoft.com/office/2006/metadata/properties" xmlns:xsi="http://www.w3.org/2001/XMLSchema-instance" xmlns:pc="http://schemas.microsoft.com/office/infopath/2007/PartnerControls">
-  <documentManagement>
-    <Sesh xmlns="6ac566f0-206d-4bc5-bcec-ce830458d3f1" xsi:nil="true"/>
-  </documentManagement>
-</p:properties>
+<file path=customXml/itemProps1.xml><?xml version="1.0" encoding="utf-8"?>
+<ds:datastoreItem xmlns:ds="http://schemas.openxmlformats.org/officeDocument/2006/customXml" ds:itemID="{AD433D38-6E17-4F5B-BC60-F12DEFEF970A}">
+  <ds:schemaRefs>
+    <ds:schemaRef ds:uri="http://schemas.microsoft.com/sharepoint/v3/contenttype/forms"/>
+  </ds:schemaRefs>
+</ds:datastoreItem>
 </file>
 
-<file path=customXml/item3.xml><?xml version="1.0" encoding="utf-8"?>
-<?mso-contentType ?>
-<FormTemplates xmlns="http://schemas.microsoft.com/sharepoint/v3/contenttype/forms">
-  <Display>DocumentLibraryForm</Display>
-  <Edit>DocumentLibraryForm</Edit>
-  <New>DocumentLibraryForm</New>
-</FormTemplates>
+<file path=customXml/itemProps2.xml><?xml version="1.0" encoding="utf-8"?>
+<ds:datastoreItem xmlns:ds="http://schemas.openxmlformats.org/officeDocument/2006/customXml" ds:itemID="{91D08996-A013-4C3A-B9DD-3461578E4D23}">
+  <ds:schemaRefs>
+    <ds:schemaRef ds:uri="http://schemas.microsoft.com/office/2006/metadata/properties"/>
+    <ds:schemaRef ds:uri="http://schemas.microsoft.com/office/infopath/2007/PartnerControls"/>
+    <ds:schemaRef ds:uri="6ac566f0-206d-4bc5-bcec-ce830458d3f1"/>
+  </ds:schemaRefs>
+</ds:datastoreItem>
 </file>
 
-<file path=customXml/itemProps1.xml><?xml version="1.0" encoding="utf-8"?>
+<file path=customXml/itemProps3.xml><?xml version="1.0" encoding="utf-8"?>
 <ds:datastoreItem xmlns:ds="http://schemas.openxmlformats.org/officeDocument/2006/customXml" ds:itemID="{BA14DAC7-3893-4EE1-B0E1-BD1DA21AA291}">
   <ds:schemaRefs>
     <ds:schemaRef ds:uri="http://schemas.microsoft.com/office/2006/metadata/contentType"/>
@@ -3765,22 +4224,4 @@
     <ds:schemaRef ds:uri="http://schemas.microsoft.com/internal/obd"/>
   </ds:schemaRefs>
 </ds:datastoreItem>
-</file>
-
-<file path=customXml/itemProps2.xml><?xml version="1.0" encoding="utf-8"?>
-<ds:datastoreItem xmlns:ds="http://schemas.openxmlformats.org/officeDocument/2006/customXml" ds:itemID="{91D08996-A013-4C3A-B9DD-3461578E4D23}">
-  <ds:schemaRefs>
-    <ds:schemaRef ds:uri="http://schemas.microsoft.com/office/2006/metadata/properties"/>
-    <ds:schemaRef ds:uri="http://schemas.microsoft.com/office/infopath/2007/PartnerControls"/>
-    <ds:schemaRef ds:uri="6ac566f0-206d-4bc5-bcec-ce830458d3f1"/>
-  </ds:schemaRefs>
-</ds:datastoreItem>
-</file>
-
-<file path=customXml/itemProps3.xml><?xml version="1.0" encoding="utf-8"?>
-<ds:datastoreItem xmlns:ds="http://schemas.openxmlformats.org/officeDocument/2006/customXml" ds:itemID="{AD433D38-6E17-4F5B-BC60-F12DEFEF970A}">
-  <ds:schemaRefs>
-    <ds:schemaRef ds:uri="http://schemas.microsoft.com/sharepoint/v3/contenttype/forms"/>
-  </ds:schemaRefs>
-</ds:datastoreItem>
 </file>
</xml_diff>